<commit_message>
Progress for today, trying to understand but not fully getting through
</commit_message>
<xml_diff>
--- a/30077548.docx
+++ b/30077548.docx
@@ -7,18 +7,249 @@
         <w:jc w:val="center"/>
       </w:pPr>
       <w:r>
-        <w:t>30077548 Intelligent Systems 1</w:t>
+        <w:t>Intelligent Systems</w:t>
+      </w:r>
+    </w:p>
+    <w:p>
+      <w:pPr>
+        <w:jc w:val="center"/>
+      </w:pPr>
+    </w:p>
+    <w:p>
+      <w:pPr>
+        <w:jc w:val="center"/>
+      </w:pPr>
+      <w:r>
+        <w:rPr>
+          <w:noProof/>
+        </w:rPr>
+        <w:drawing>
+          <wp:inline distT="0" distB="0" distL="0" distR="0" wp14:anchorId="35CE8E7D" wp14:editId="503D19B7">
+            <wp:extent cx="4761865" cy="4761865"/>
+            <wp:effectExtent l="0" t="0" r="635" b="635"/>
+            <wp:docPr id="596297625" name="Picture 1" descr="USW-logo - Cwm Taf Morgannwg Mind"/>
+            <wp:cNvGraphicFramePr>
+              <a:graphicFrameLocks xmlns:a="http://schemas.openxmlformats.org/drawingml/2006/main" noChangeAspect="1"/>
+            </wp:cNvGraphicFramePr>
+            <a:graphic xmlns:a="http://schemas.openxmlformats.org/drawingml/2006/main">
+              <a:graphicData uri="http://schemas.openxmlformats.org/drawingml/2006/picture">
+                <pic:pic xmlns:pic="http://schemas.openxmlformats.org/drawingml/2006/picture">
+                  <pic:nvPicPr>
+                    <pic:cNvPr id="0" name="Picture 1" descr="USW-logo - Cwm Taf Morgannwg Mind"/>
+                    <pic:cNvPicPr>
+                      <a:picLocks noChangeAspect="1" noChangeArrowheads="1"/>
+                    </pic:cNvPicPr>
+                  </pic:nvPicPr>
+                  <pic:blipFill>
+                    <a:blip r:embed="rId5">
+                      <a:extLst>
+                        <a:ext uri="{28A0092B-C50C-407E-A947-70E740481C1C}">
+                          <a14:useLocalDpi xmlns:a14="http://schemas.microsoft.com/office/drawing/2010/main" val="0"/>
+                        </a:ext>
+                      </a:extLst>
+                    </a:blip>
+                    <a:srcRect/>
+                    <a:stretch>
+                      <a:fillRect/>
+                    </a:stretch>
+                  </pic:blipFill>
+                  <pic:spPr bwMode="auto">
+                    <a:xfrm>
+                      <a:off x="0" y="0"/>
+                      <a:ext cx="4761865" cy="4761865"/>
+                    </a:xfrm>
+                    <a:prstGeom prst="rect">
+                      <a:avLst/>
+                    </a:prstGeom>
+                    <a:noFill/>
+                    <a:ln>
+                      <a:noFill/>
+                    </a:ln>
+                  </pic:spPr>
+                </pic:pic>
+              </a:graphicData>
+            </a:graphic>
+          </wp:inline>
+        </w:drawing>
+      </w:r>
+    </w:p>
+    <w:p>
+      <w:pPr>
+        <w:jc w:val="center"/>
+      </w:pPr>
+    </w:p>
+    <w:p>
+      <w:pPr>
+        <w:jc w:val="center"/>
+      </w:pPr>
+      <w:r>
+        <w:t>Rule Based System</w:t>
+      </w:r>
+    </w:p>
+    <w:p>
+      <w:pPr>
+        <w:jc w:val="center"/>
+      </w:pPr>
+    </w:p>
+    <w:p>
+      <w:pPr>
+        <w:jc w:val="center"/>
+      </w:pPr>
+    </w:p>
+    <w:p>
+      <w:pPr>
+        <w:jc w:val="center"/>
+      </w:pPr>
+      <w:r>
+        <w:t>30077548@students.southwales.ac.uk</w:t>
+      </w:r>
+    </w:p>
+    <w:p>
+      <w:pPr>
+        <w:jc w:val="center"/>
+      </w:pPr>
+      <w:r>
+        <w:t>Sebastian Ha</w:t>
+      </w:r>
+    </w:p>
+    <w:p>
+      <w:pPr>
+        <w:jc w:val="center"/>
+      </w:pPr>
+      <w:r>
+        <w:t>30077548</w:t>
+      </w:r>
+    </w:p>
+    <w:p>
+      <w:pPr>
+        <w:jc w:val="center"/>
+      </w:pPr>
+    </w:p>
+    <w:p>
+      <w:pPr>
+        <w:jc w:val="center"/>
+      </w:pPr>
+    </w:p>
+    <w:p>
+      <w:pPr>
+        <w:jc w:val="center"/>
+      </w:pPr>
+    </w:p>
+    <w:p>
+      <w:pPr>
+        <w:jc w:val="center"/>
+      </w:pPr>
+    </w:p>
+    <w:p>
+      <w:pPr>
+        <w:jc w:val="center"/>
+      </w:pPr>
+    </w:p>
+    <w:sdt>
+      <w:sdtPr>
+        <w:id w:val="1956902131"/>
+        <w:docPartObj>
+          <w:docPartGallery w:val="Table of Contents"/>
+          <w:docPartUnique/>
+        </w:docPartObj>
+      </w:sdtPr>
+      <w:sdtEndPr>
+        <w:rPr>
+          <w:rFonts w:asciiTheme="minorHAnsi" w:eastAsiaTheme="minorHAnsi" w:hAnsiTheme="minorHAnsi" w:cstheme="minorBidi"/>
+          <w:b/>
+          <w:bCs/>
+          <w:noProof/>
+          <w:color w:val="auto"/>
+          <w:kern w:val="2"/>
+          <w:sz w:val="22"/>
+          <w:szCs w:val="22"/>
+          <w:lang w:val="en-GB"/>
+          <w14:ligatures w14:val="standardContextual"/>
+        </w:rPr>
+      </w:sdtEndPr>
+      <w:sdtContent>
+        <w:p>
+          <w:pPr>
+            <w:pStyle w:val="TOCHeading"/>
+          </w:pPr>
+          <w:r>
+            <w:t>Table of Contents</w:t>
+          </w:r>
+        </w:p>
+        <w:p>
+          <w:fldSimple w:instr=" TOC \o &quot;1-3&quot; \h \z \u ">
+            <w:r>
+              <w:rPr>
+                <w:b/>
+                <w:bCs/>
+                <w:noProof/>
+                <w:lang w:val="en-US"/>
+              </w:rPr>
+              <w:t>No table of contents entries found.</w:t>
+            </w:r>
+          </w:fldSimple>
+        </w:p>
+      </w:sdtContent>
+    </w:sdt>
+    <w:p/>
+    <w:p/>
+    <w:p/>
+    <w:p/>
+    <w:p/>
+    <w:p/>
+    <w:p/>
+    <w:p/>
+    <w:p/>
+    <w:p/>
+    <w:p/>
+    <w:p/>
+    <w:p/>
+    <w:p/>
+    <w:p/>
+    <w:p/>
+    <w:p/>
+    <w:p/>
+    <w:p/>
+    <w:p/>
+    <w:p/>
+    <w:p/>
+    <w:p/>
+    <w:p/>
+    <w:p/>
+    <w:p/>
+    <w:p/>
+    <w:p/>
+    <w:p/>
+    <w:p>
+      <w:pPr>
+        <w:pStyle w:val="Heading1"/>
+      </w:pPr>
+      <w:r>
+        <w:lastRenderedPageBreak/>
+        <w:t xml:space="preserve">Introduction </w:t>
+      </w:r>
+    </w:p>
+    <w:p>
+      <w:r>
+        <w:t xml:space="preserve">The problem domain I was assigned was the Wait for Table decision problem. This covers the everyday decision of a restaurant customer of choosing whether they should wait for a table by </w:t>
       </w:r>
       <w:r>
-        <w:rPr>
-          <w:vertAlign w:val="superscript"/>
-        </w:rPr>
-        <w:t>st</w:t>
+        <w:t>considering</w:t>
       </w:r>
       <w:r>
-        <w:t xml:space="preserve"> Assignment</w:t>
+        <w:t xml:space="preserve"> many factors such as </w:t>
       </w:r>
-    </w:p>
+      <w:r>
+        <w:t xml:space="preserve">how busy the restaurant is, waiting times for a table, whether there is another restaurant they can go to and other types of factors that can affect their resulting decision. For this problem I was allocated a decision tree to work </w:t>
+      </w:r>
+      <w:r>
+        <w:t>off</w:t>
+      </w:r>
+      <w:r>
+        <w:t xml:space="preserve"> to help create the expert system.</w:t>
+      </w:r>
+    </w:p>
+    <w:p/>
     <w:sectPr>
       <w:pgSz w:w="11906" w:h="16838"/>
       <w:pgMar w:top="1440" w:right="1440" w:bottom="1440" w:left="1440" w:header="708" w:footer="708" w:gutter="0"/>
@@ -946,6 +1177,26 @@
       <w:spacing w:val="5"/>
     </w:rPr>
   </w:style>
+  <w:style w:type="paragraph" w:styleId="TOCHeading">
+    <w:name w:val="TOC Heading"/>
+    <w:basedOn w:val="Heading1"/>
+    <w:next w:val="Normal"/>
+    <w:uiPriority w:val="39"/>
+    <w:unhideWhenUsed/>
+    <w:qFormat/>
+    <w:rsid w:val="009A6FF6"/>
+    <w:pPr>
+      <w:spacing w:before="240" w:after="0"/>
+      <w:outlineLvl w:val="9"/>
+    </w:pPr>
+    <w:rPr>
+      <w:kern w:val="0"/>
+      <w:sz w:val="32"/>
+      <w:szCs w:val="32"/>
+      <w:lang w:val="en-US"/>
+      <w14:ligatures w14:val="none"/>
+    </w:rPr>
+  </w:style>
 </w:styles>
 </file>
 
@@ -1242,4 +1493,16 @@
     </a:ext>
   </a:extLst>
 </a:theme>
+</file>
+
+<file path=customXml/item1.xml><?xml version="1.0" encoding="utf-8"?>
+<b:Sources xmlns:b="http://schemas.openxmlformats.org/officeDocument/2006/bibliography" xmlns="http://schemas.openxmlformats.org/officeDocument/2006/bibliography" SelectedStyle="\APASixthEditionOfficeOnline.xsl" StyleName="APA" Version="6"/>
+</file>
+
+<file path=customXml/itemProps1.xml><?xml version="1.0" encoding="utf-8"?>
+<ds:datastoreItem xmlns:ds="http://schemas.openxmlformats.org/officeDocument/2006/customXml" ds:itemID="{84D1E550-E308-4428-B95E-72E63ADBD49B}">
+  <ds:schemaRefs>
+    <ds:schemaRef ds:uri="http://schemas.openxmlformats.org/officeDocument/2006/bibliography"/>
+  </ds:schemaRefs>
+</ds:datastoreItem>
 </file>
</xml_diff>

<commit_message>
Made changes after speaking with stevie
</commit_message>
<xml_diff>
--- a/30077548.docx
+++ b/30077548.docx
@@ -836,6 +836,14 @@
         <w:t>Knowledge acquisition and Learning</w:t>
       </w:r>
       <w:bookmarkEnd w:id="3"/>
+    </w:p>
+    <w:p>
+      <w:pPr>
+        <w:pStyle w:val="Heading1"/>
+      </w:pPr>
+      <w:r>
+        <w:t>Adjustments needed</w:t>
+      </w:r>
     </w:p>
     <w:p>
       <w:pPr>

</xml_diff>

<commit_message>
Progress for today, lot of work to sort out tomorrow
</commit_message>
<xml_diff>
--- a/30077548.docx
+++ b/30077548.docx
@@ -245,7 +245,7 @@
           <w:r>
             <w:fldChar w:fldCharType="separate"/>
           </w:r>
-          <w:hyperlink w:anchor="_Toc210134192" w:history="1">
+          <w:hyperlink w:anchor="_Toc210416843" w:history="1">
             <w:r>
               <w:rPr>
                 <w:rStyle w:val="Hyperlink"/>
@@ -272,7 +272,7 @@
                 <w:noProof/>
                 <w:webHidden/>
               </w:rPr>
-              <w:instrText xml:space="preserve"> PAGEREF _Toc210134192 \h </w:instrText>
+              <w:instrText xml:space="preserve"> PAGEREF _Toc210416843 \h </w:instrText>
             </w:r>
             <w:r>
               <w:rPr>
@@ -317,7 +317,7 @@
               <w:lang w:eastAsia="en-GB"/>
             </w:rPr>
           </w:pPr>
-          <w:hyperlink w:anchor="_Toc210134193" w:history="1">
+          <w:hyperlink w:anchor="_Toc210416844" w:history="1">
             <w:r>
               <w:rPr>
                 <w:rStyle w:val="Hyperlink"/>
@@ -344,7 +344,7 @@
                 <w:noProof/>
                 <w:webHidden/>
               </w:rPr>
-              <w:instrText xml:space="preserve"> PAGEREF _Toc210134193 \h </w:instrText>
+              <w:instrText xml:space="preserve"> PAGEREF _Toc210416844 \h </w:instrText>
             </w:r>
             <w:r>
               <w:rPr>
@@ -364,7 +364,7 @@
                 <w:noProof/>
                 <w:webHidden/>
               </w:rPr>
-              <w:t>3</w:t>
+              <w:t>4</w:t>
             </w:r>
             <w:r>
               <w:rPr>
@@ -389,7 +389,7 @@
               <w:lang w:eastAsia="en-GB"/>
             </w:rPr>
           </w:pPr>
-          <w:hyperlink w:anchor="_Toc210134194" w:history="1">
+          <w:hyperlink w:anchor="_Toc210416845" w:history="1">
             <w:r>
               <w:rPr>
                 <w:rStyle w:val="Hyperlink"/>
@@ -416,7 +416,7 @@
                 <w:noProof/>
                 <w:webHidden/>
               </w:rPr>
-              <w:instrText xml:space="preserve"> PAGEREF _Toc210134194 \h </w:instrText>
+              <w:instrText xml:space="preserve"> PAGEREF _Toc210416845 \h </w:instrText>
             </w:r>
             <w:r>
               <w:rPr>
@@ -436,7 +436,7 @@
                 <w:noProof/>
                 <w:webHidden/>
               </w:rPr>
-              <w:t>3</w:t>
+              <w:t>4</w:t>
             </w:r>
             <w:r>
               <w:rPr>
@@ -461,7 +461,7 @@
               <w:lang w:eastAsia="en-GB"/>
             </w:rPr>
           </w:pPr>
-          <w:hyperlink w:anchor="_Toc210134195" w:history="1">
+          <w:hyperlink w:anchor="_Toc210416846" w:history="1">
             <w:r>
               <w:rPr>
                 <w:rStyle w:val="Hyperlink"/>
@@ -488,7 +488,7 @@
                 <w:noProof/>
                 <w:webHidden/>
               </w:rPr>
-              <w:instrText xml:space="preserve"> PAGEREF _Toc210134195 \h </w:instrText>
+              <w:instrText xml:space="preserve"> PAGEREF _Toc210416846 \h </w:instrText>
             </w:r>
             <w:r>
               <w:rPr>
@@ -508,7 +508,7 @@
                 <w:noProof/>
                 <w:webHidden/>
               </w:rPr>
-              <w:t>3</w:t>
+              <w:t>4</w:t>
             </w:r>
             <w:r>
               <w:rPr>
@@ -533,13 +533,13 @@
               <w:lang w:eastAsia="en-GB"/>
             </w:rPr>
           </w:pPr>
-          <w:hyperlink w:anchor="_Toc210134196" w:history="1">
+          <w:hyperlink w:anchor="_Toc210416847" w:history="1">
             <w:r>
               <w:rPr>
                 <w:rStyle w:val="Hyperlink"/>
                 <w:noProof/>
               </w:rPr>
-              <w:t>Conclusion</w:t>
+              <w:t>Adjustments needed</w:t>
             </w:r>
             <w:r>
               <w:rPr>
@@ -560,7 +560,7 @@
                 <w:noProof/>
                 <w:webHidden/>
               </w:rPr>
-              <w:instrText xml:space="preserve"> PAGEREF _Toc210134196 \h </w:instrText>
+              <w:instrText xml:space="preserve"> PAGEREF _Toc210416847 \h </w:instrText>
             </w:r>
             <w:r>
               <w:rPr>
@@ -580,7 +580,7 @@
                 <w:noProof/>
                 <w:webHidden/>
               </w:rPr>
-              <w:t>3</w:t>
+              <w:t>4</w:t>
             </w:r>
             <w:r>
               <w:rPr>
@@ -605,12 +605,84 @@
               <w:lang w:eastAsia="en-GB"/>
             </w:rPr>
           </w:pPr>
-          <w:hyperlink w:anchor="_Toc210134197" w:history="1">
+          <w:hyperlink w:anchor="_Toc210416848" w:history="1">
             <w:r>
               <w:rPr>
                 <w:rStyle w:val="Hyperlink"/>
                 <w:noProof/>
               </w:rPr>
+              <w:t>Conclusion</w:t>
+            </w:r>
+            <w:r>
+              <w:rPr>
+                <w:noProof/>
+                <w:webHidden/>
+              </w:rPr>
+              <w:tab/>
+            </w:r>
+            <w:r>
+              <w:rPr>
+                <w:noProof/>
+                <w:webHidden/>
+              </w:rPr>
+              <w:fldChar w:fldCharType="begin"/>
+            </w:r>
+            <w:r>
+              <w:rPr>
+                <w:noProof/>
+                <w:webHidden/>
+              </w:rPr>
+              <w:instrText xml:space="preserve"> PAGEREF _Toc210416848 \h </w:instrText>
+            </w:r>
+            <w:r>
+              <w:rPr>
+                <w:noProof/>
+                <w:webHidden/>
+              </w:rPr>
+            </w:r>
+            <w:r>
+              <w:rPr>
+                <w:noProof/>
+                <w:webHidden/>
+              </w:rPr>
+              <w:fldChar w:fldCharType="separate"/>
+            </w:r>
+            <w:r>
+              <w:rPr>
+                <w:noProof/>
+                <w:webHidden/>
+              </w:rPr>
+              <w:t>4</w:t>
+            </w:r>
+            <w:r>
+              <w:rPr>
+                <w:noProof/>
+                <w:webHidden/>
+              </w:rPr>
+              <w:fldChar w:fldCharType="end"/>
+            </w:r>
+          </w:hyperlink>
+        </w:p>
+        <w:p>
+          <w:pPr>
+            <w:pStyle w:val="TOC1"/>
+            <w:tabs>
+              <w:tab w:val="right" w:leader="dot" w:pos="9016"/>
+            </w:tabs>
+            <w:rPr>
+              <w:rFonts w:eastAsiaTheme="minorEastAsia"/>
+              <w:noProof/>
+              <w:sz w:val="24"/>
+              <w:szCs w:val="24"/>
+              <w:lang w:eastAsia="en-GB"/>
+            </w:rPr>
+          </w:pPr>
+          <w:hyperlink w:anchor="_Toc210416849" w:history="1">
+            <w:r>
+              <w:rPr>
+                <w:rStyle w:val="Hyperlink"/>
+                <w:noProof/>
+              </w:rPr>
               <w:t>Appendices</w:t>
             </w:r>
             <w:r>
@@ -632,7 +704,7 @@
                 <w:noProof/>
                 <w:webHidden/>
               </w:rPr>
-              <w:instrText xml:space="preserve"> PAGEREF _Toc210134197 \h </w:instrText>
+              <w:instrText xml:space="preserve"> PAGEREF _Toc210416849 \h </w:instrText>
             </w:r>
             <w:r>
               <w:rPr>
@@ -652,7 +724,7 @@
                 <w:noProof/>
                 <w:webHidden/>
               </w:rPr>
-              <w:t>3</w:t>
+              <w:t>4</w:t>
             </w:r>
             <w:r>
               <w:rPr>
@@ -709,7 +781,7 @@
       <w:pPr>
         <w:pStyle w:val="Heading1"/>
       </w:pPr>
-      <w:bookmarkStart w:id="0" w:name="_Toc210134192"/>
+      <w:bookmarkStart w:id="0" w:name="_Toc210416843"/>
       <w:r>
         <w:t>Introduction</w:t>
       </w:r>
@@ -810,18 +882,87 @@
       <w:pPr>
         <w:pStyle w:val="Heading1"/>
       </w:pPr>
-      <w:bookmarkStart w:id="1" w:name="_Toc210134193"/>
+      <w:bookmarkStart w:id="1" w:name="_Toc210416844"/>
+      <w:r>
+        <w:t>Evaluation of the System</w:t>
+      </w:r>
+      <w:bookmarkEnd w:id="1"/>
+    </w:p>
+    <w:p>
+      <w:r>
+        <w:rPr>
+          <w:b/>
+          <w:bCs/>
+        </w:rPr>
+        <w:t>Design Decision – Encapsulation of Knowledge Stores</w:t>
+      </w:r>
+    </w:p>
+    <w:p>
+      <w:r>
+        <w:t xml:space="preserve">In this implementation, both the </w:t>
+      </w:r>
+      <w:proofErr w:type="spellStart"/>
+      <w:r>
+        <w:rPr>
+          <w:b/>
+          <w:bCs/>
+        </w:rPr>
+        <w:t>WorkingMemory</w:t>
+      </w:r>
+      <w:proofErr w:type="spellEnd"/>
+      <w:r>
+        <w:t xml:space="preserve"> (facts) and </w:t>
+      </w:r>
+      <w:r>
+        <w:rPr>
+          <w:b/>
+          <w:bCs/>
+        </w:rPr>
+        <w:t>RuleBase</w:t>
+      </w:r>
+      <w:r>
+        <w:t xml:space="preserve"> (rules) are stored as private members of the </w:t>
+      </w:r>
+      <w:proofErr w:type="spellStart"/>
+      <w:r>
+        <w:rPr>
+          <w:b/>
+          <w:bCs/>
+        </w:rPr>
+        <w:t>InferenceEngine</w:t>
+      </w:r>
+      <w:proofErr w:type="spellEnd"/>
+      <w:r>
+        <w:t xml:space="preserve">. This design choice ensures that only the inference engine has the ability to read or update these structures. The </w:t>
+      </w:r>
+      <w:proofErr w:type="spellStart"/>
+      <w:r>
+        <w:rPr>
+          <w:b/>
+          <w:bCs/>
+        </w:rPr>
+        <w:t>ApplicationManager</w:t>
+      </w:r>
+      <w:proofErr w:type="spellEnd"/>
+      <w:r>
+        <w:t xml:space="preserve"> interacts with the inference engine rather than modifying the knowledge directly.</w:t>
+      </w:r>
+    </w:p>
+    <w:p>
+      <w:r>
+        <w:t xml:space="preserve">This encapsulation reflects the theoretical model of an expert system, where the inference engine acts as the “reasoning mechanism” and is solely responsible for comparing facts against rules and updating the working memory. By preventing external components from directly </w:t>
+      </w:r>
       <w:r>
         <w:lastRenderedPageBreak/>
-        <w:t>Evaluation of the System</w:t>
-      </w:r>
-      <w:bookmarkEnd w:id="1"/>
-    </w:p>
+        <w:t>manipulating the knowledge base or working memory, the system maintains integrity and consistency in its reasoning process.</w:t>
+      </w:r>
+    </w:p>
+    <w:p/>
     <w:p>
       <w:pPr>
         <w:pStyle w:val="Heading1"/>
       </w:pPr>
-      <w:bookmarkStart w:id="2" w:name="_Toc210134194"/>
+      <w:bookmarkStart w:id="2" w:name="_Toc210416845"/>
       <w:r>
         <w:t>AI Context</w:t>
       </w:r>
@@ -831,7 +972,7 @@
       <w:pPr>
         <w:pStyle w:val="Heading1"/>
       </w:pPr>
-      <w:bookmarkStart w:id="3" w:name="_Toc210134195"/>
+      <w:bookmarkStart w:id="3" w:name="_Toc210416846"/>
       <w:r>
         <w:t>Knowledge acquisition and Learning</w:t>
       </w:r>
@@ -841,29 +982,31 @@
       <w:pPr>
         <w:pStyle w:val="Heading1"/>
       </w:pPr>
+      <w:bookmarkStart w:id="4" w:name="_Toc210416847"/>
       <w:r>
         <w:t>Adjustments needed</w:t>
       </w:r>
+      <w:bookmarkEnd w:id="4"/>
     </w:p>
     <w:p>
       <w:pPr>
         <w:pStyle w:val="Heading1"/>
       </w:pPr>
-      <w:bookmarkStart w:id="4" w:name="_Toc210134196"/>
+      <w:bookmarkStart w:id="5" w:name="_Toc210416848"/>
       <w:r>
         <w:t>Conclusion</w:t>
       </w:r>
-      <w:bookmarkEnd w:id="4"/>
+      <w:bookmarkEnd w:id="5"/>
     </w:p>
     <w:p>
       <w:pPr>
         <w:pStyle w:val="Heading1"/>
       </w:pPr>
-      <w:bookmarkStart w:id="5" w:name="_Toc210134197"/>
+      <w:bookmarkStart w:id="6" w:name="_Toc210416849"/>
       <w:r>
         <w:t>Appendices</w:t>
       </w:r>
-      <w:bookmarkEnd w:id="5"/>
+      <w:bookmarkEnd w:id="6"/>
     </w:p>
     <w:sectPr>
       <w:pgSz w:w="11906" w:h="16838"/>
@@ -1478,7 +1621,6 @@
   <w:style w:type="character" w:default="1" w:styleId="DefaultParagraphFont">
     <w:name w:val="Default Paragraph Font"/>
     <w:uiPriority w:val="1"/>
-    <w:semiHidden/>
     <w:unhideWhenUsed/>
   </w:style>
   <w:style w:type="table" w:default="1" w:styleId="TableNormal">

</xml_diff>

<commit_message>
Conflict resolution function sorted
</commit_message>
<xml_diff>
--- a/30077548.docx
+++ b/30077548.docx
@@ -901,7 +901,6 @@
       <w:r>
         <w:t xml:space="preserve">In this implementation, both the </w:t>
       </w:r>
-      <w:proofErr w:type="spellStart"/>
       <w:r>
         <w:rPr>
           <w:b/>
@@ -909,7 +908,6 @@
         </w:rPr>
         <w:t>WorkingMemory</w:t>
       </w:r>
-      <w:proofErr w:type="spellEnd"/>
       <w:r>
         <w:t xml:space="preserve"> (facts) and </w:t>
       </w:r>
@@ -923,7 +921,6 @@
       <w:r>
         <w:t xml:space="preserve"> (rules) are stored as private members of the </w:t>
       </w:r>
-      <w:proofErr w:type="spellStart"/>
       <w:r>
         <w:rPr>
           <w:b/>
@@ -931,11 +928,9 @@
         </w:rPr>
         <w:t>InferenceEngine</w:t>
       </w:r>
-      <w:proofErr w:type="spellEnd"/>
       <w:r>
         <w:t xml:space="preserve">. This design choice ensures that only the inference engine has the ability to read or update these structures. The </w:t>
       </w:r>
-      <w:proofErr w:type="spellStart"/>
       <w:r>
         <w:rPr>
           <w:b/>
@@ -943,7 +938,6 @@
         </w:rPr>
         <w:t>ApplicationManager</w:t>
       </w:r>
-      <w:proofErr w:type="spellEnd"/>
       <w:r>
         <w:t xml:space="preserve"> interacts with the inference engine rather than modifying the knowledge directly.</w:t>
       </w:r>
@@ -958,6 +952,31 @@
       </w:r>
     </w:p>
     <w:p/>
+    <w:p>
+      <w:r>
+        <w:t>Conflict res</w:t>
+      </w:r>
+    </w:p>
+    <w:p>
+      <w:r>
+        <w:t>The inference engine implements conflict resolution by selecting the most specific rule (the one with the greatest number of conditions). This improves the naturalness of the consultation by ensuring that the next question asked is maximally informative. The traceStep function then identifies the first missing condition from that chosen rule, thereby determining the next fact to elicit from the user.</w:t>
+      </w:r>
+    </w:p>
+    <w:p>
+      <w:r>
+        <w:t xml:space="preserve">When multiple rules are consistent, the engine applies </w:t>
+      </w:r>
+      <w:r>
+        <w:rPr>
+          <w:b/>
+          <w:bCs/>
+        </w:rPr>
+        <w:t>conflict resolution by specificity</w:t>
+      </w:r>
+      <w:r>
+        <w:t>: it selects the rule with the greatest number of conditions (i.e., the most specific rule). This tends to ask more informative questions and reduces unnecessary dialogue. We do not use recency, refractory inhibition, or rule priorities in this version.</w:t>
+      </w:r>
+    </w:p>
     <w:p>
       <w:pPr>
         <w:pStyle w:val="Heading1"/>

</xml_diff>